<commit_message>
working on timer and high score page
</commit_message>
<xml_diff>
--- a/let question =.docx
+++ b/let question =.docx
@@ -11,7 +11,6 @@
           <w:szCs w:val="18"/>
         </w:rPr>
       </w:pPr>
-      <w:bookmarkStart w:id="0" w:name="_GoBack"/>
       <w:r>
         <w:rPr>
           <w:rFonts w:ascii="Menlo" w:eastAsia="Times New Roman" w:hAnsi="Menlo" w:cs="Menlo"/>
@@ -36,21 +35,14 @@
           <w:sz w:val="18"/>
           <w:szCs w:val="18"/>
         </w:rPr>
-        <w:t>    new questions ['Which of the following best describes waht a fuction in JavsaScript is used for?'['A function allows for the use of mathematical operators.' , 'A function stores data.', 'A function is a reusable piece of code that can accept input and performs a specific task.' , 'A function creates new variables.']</w:t>
-      </w:r>
-      <w:r>
-        <w:rPr>
-          <w:rFonts w:ascii="Menlo" w:eastAsia="Times New Roman" w:hAnsi="Menlo" w:cs="Menlo"/>
-          <w:sz w:val="18"/>
-          <w:szCs w:val="18"/>
-        </w:rPr>
-        <w:t xml:space="preserve"> </w:t>
-      </w:r>
-      <w:r>
-        <w:rPr>
-          <w:rFonts w:ascii="Menlo" w:eastAsia="Times New Roman" w:hAnsi="Menlo" w:cs="Menlo"/>
-          <w:sz w:val="18"/>
-          <w:szCs w:val="18"/>
+        <w:t xml:space="preserve">    new questions ['Which of the following best describes waht a fuction in JavsaScript is used for?'['A function allows for the use of mathematical operators.' , 'A function stores data.', 'A function is a reusable piece of code that can accept input and performs a specific task.' , 'A function creates new variables.'] </w:t>
+      </w:r>
+      <w:r>
+        <w:rPr>
+          <w:rFonts w:ascii="Menlo" w:eastAsia="Times New Roman" w:hAnsi="Menlo" w:cs="Menlo"/>
+          <w:sz w:val="18"/>
+          <w:szCs w:val="18"/>
+          <w:highlight w:val="yellow"/>
         </w:rPr>
         <w:t>'A function is a reusable piece of code that can accept input and performs a specific task.</w:t>
       </w:r>
@@ -60,6 +52,7 @@
           <w:rFonts w:ascii="Menlo" w:eastAsia="Times New Roman" w:hAnsi="Menlo" w:cs="Menlo"/>
           <w:sz w:val="18"/>
           <w:szCs w:val="18"/>
+          <w:highlight w:val="yellow"/>
         </w:rPr>
         <w:t>' ]</w:t>
       </w:r>
@@ -69,6 +62,7 @@
           <w:rFonts w:ascii="Menlo" w:eastAsia="Times New Roman" w:hAnsi="Menlo" w:cs="Menlo"/>
           <w:sz w:val="18"/>
           <w:szCs w:val="18"/>
+          <w:highlight w:val="yellow"/>
         </w:rPr>
         <w:t>;</w:t>
       </w:r>
@@ -224,15 +218,7 @@
           <w:sz w:val="18"/>
           <w:szCs w:val="18"/>
         </w:rPr>
-        <w:t xml:space="preserve"> * radius * radius};’ , </w:t>
-      </w:r>
-      <w:r>
-        <w:rPr>
-          <w:rFonts w:ascii="Menlo" w:eastAsia="Times New Roman" w:hAnsi="Menlo" w:cs="Menlo"/>
-          <w:sz w:val="18"/>
-          <w:szCs w:val="18"/>
-        </w:rPr>
-        <w:t xml:space="preserve">‘const </w:t>
+        <w:t xml:space="preserve"> * radius * radius};’ , ‘const </w:t>
       </w:r>
       <w:proofErr w:type="spellStart"/>
       <w:r>
@@ -250,15 +236,7 @@
           <w:sz w:val="18"/>
           <w:szCs w:val="18"/>
         </w:rPr>
-        <w:t xml:space="preserve"> = radius =&gt; { </w:t>
-      </w:r>
-      <w:r>
-        <w:rPr>
-          <w:rFonts w:ascii="Menlo" w:eastAsia="Times New Roman" w:hAnsi="Menlo" w:cs="Menlo"/>
-          <w:sz w:val="18"/>
-          <w:szCs w:val="18"/>
-        </w:rPr>
-        <w:t xml:space="preserve">return </w:t>
+        <w:t xml:space="preserve"> = radius =&gt; { return </w:t>
       </w:r>
       <w:proofErr w:type="spellStart"/>
       <w:r>
@@ -276,30 +254,24 @@
           <w:sz w:val="18"/>
           <w:szCs w:val="18"/>
         </w:rPr>
-        <w:t xml:space="preserve"> * radius * radius};’</w:t>
-      </w:r>
-      <w:r>
-        <w:rPr>
-          <w:rFonts w:ascii="Menlo" w:eastAsia="Times New Roman" w:hAnsi="Menlo" w:cs="Menlo"/>
-          <w:sz w:val="18"/>
-          <w:szCs w:val="18"/>
-        </w:rPr>
-        <w:t>]</w:t>
-      </w:r>
-      <w:r>
-        <w:rPr>
-          <w:rFonts w:ascii="Menlo" w:eastAsia="Times New Roman" w:hAnsi="Menlo" w:cs="Menlo"/>
-          <w:sz w:val="18"/>
-          <w:szCs w:val="18"/>
-        </w:rPr>
-        <w:t xml:space="preserve"> const </w:t>
-      </w:r>
-      <w:proofErr w:type="spellStart"/>
-      <w:r>
-        <w:rPr>
-          <w:rFonts w:ascii="Menlo" w:eastAsia="Times New Roman" w:hAnsi="Menlo" w:cs="Menlo"/>
-          <w:sz w:val="18"/>
-          <w:szCs w:val="18"/>
+        <w:t xml:space="preserve"> * radius * radius};’] </w:t>
+      </w:r>
+      <w:r>
+        <w:rPr>
+          <w:rFonts w:ascii="Menlo" w:eastAsia="Times New Roman" w:hAnsi="Menlo" w:cs="Menlo"/>
+          <w:sz w:val="18"/>
+          <w:szCs w:val="18"/>
+          <w:highlight w:val="yellow"/>
+        </w:rPr>
+        <w:t xml:space="preserve">const </w:t>
+      </w:r>
+      <w:proofErr w:type="spellStart"/>
+      <w:r>
+        <w:rPr>
+          <w:rFonts w:ascii="Menlo" w:eastAsia="Times New Roman" w:hAnsi="Menlo" w:cs="Menlo"/>
+          <w:sz w:val="18"/>
+          <w:szCs w:val="18"/>
+          <w:highlight w:val="yellow"/>
         </w:rPr>
         <w:t>areaOfCircle</w:t>
       </w:r>
@@ -309,6 +281,7 @@
           <w:rFonts w:ascii="Menlo" w:eastAsia="Times New Roman" w:hAnsi="Menlo" w:cs="Menlo"/>
           <w:sz w:val="18"/>
           <w:szCs w:val="18"/>
+          <w:highlight w:val="yellow"/>
         </w:rPr>
         <w:t xml:space="preserve"> = radius =&gt; </w:t>
       </w:r>
@@ -318,6 +291,7 @@
           <w:rFonts w:ascii="Menlo" w:eastAsia="Times New Roman" w:hAnsi="Menlo" w:cs="Menlo"/>
           <w:sz w:val="18"/>
           <w:szCs w:val="18"/>
+          <w:highlight w:val="yellow"/>
         </w:rPr>
         <w:t>Math.PI</w:t>
       </w:r>
@@ -327,16 +301,9 @@
           <w:rFonts w:ascii="Menlo" w:eastAsia="Times New Roman" w:hAnsi="Menlo" w:cs="Menlo"/>
           <w:sz w:val="18"/>
           <w:szCs w:val="18"/>
-        </w:rPr>
-        <w:t xml:space="preserve"> * radius * radius;’ </w:t>
-      </w:r>
-      <w:r>
-        <w:rPr>
-          <w:rFonts w:ascii="Menlo" w:eastAsia="Times New Roman" w:hAnsi="Menlo" w:cs="Menlo"/>
-          <w:sz w:val="18"/>
-          <w:szCs w:val="18"/>
-        </w:rPr>
-        <w:t xml:space="preserve"> ]</w:t>
+          <w:highlight w:val="yellow"/>
+        </w:rPr>
+        <w:t xml:space="preserve"> * radius * radius;’  ]</w:t>
       </w:r>
     </w:p>
     <w:p>
@@ -364,25 +331,7 @@
           <w:sz w:val="18"/>
           <w:szCs w:val="18"/>
         </w:rPr>
-        <w:t>new question [‘What’s the purpose of a parameter?’ [‘To specify actual values to a function.</w:t>
-      </w:r>
-      <w:proofErr w:type="gramStart"/>
-      <w:r>
-        <w:rPr>
-          <w:rFonts w:ascii="Menlo" w:eastAsia="Times New Roman" w:hAnsi="Menlo" w:cs="Menlo"/>
-          <w:sz w:val="18"/>
-          <w:szCs w:val="18"/>
-        </w:rPr>
-        <w:t>’ ,</w:t>
-      </w:r>
-      <w:proofErr w:type="gramEnd"/>
-      <w:r>
-        <w:rPr>
-          <w:rFonts w:ascii="Menlo" w:eastAsia="Times New Roman" w:hAnsi="Menlo" w:cs="Menlo"/>
-          <w:sz w:val="18"/>
-          <w:szCs w:val="18"/>
-        </w:rPr>
-        <w:t xml:space="preserve"> ‘To allow a function to accept data.’ , ‘To call a function.’ , ‘Red Panda’]</w:t>
+        <w:t>new question [‘What’s the purpose of a parameter?’ [‘To specify actual values to a function.’ , ‘To allow a function to accept data.’ , ‘To call a function.’ , ‘Red Panda’]</w:t>
       </w:r>
       <w:r>
         <w:rPr>
@@ -397,16 +346,9 @@
           <w:rFonts w:ascii="Menlo" w:eastAsia="Times New Roman" w:hAnsi="Menlo" w:cs="Menlo"/>
           <w:sz w:val="18"/>
           <w:szCs w:val="18"/>
-        </w:rPr>
-        <w:t>‘To allow a function to accept data.’</w:t>
-      </w:r>
-      <w:r>
-        <w:rPr>
-          <w:rFonts w:ascii="Menlo" w:eastAsia="Times New Roman" w:hAnsi="Menlo" w:cs="Menlo"/>
-          <w:sz w:val="18"/>
-          <w:szCs w:val="18"/>
-        </w:rPr>
-        <w:t>]</w:t>
+          <w:highlight w:val="yellow"/>
+        </w:rPr>
+        <w:t>‘To allow a function to accept data.’]</w:t>
       </w:r>
     </w:p>
     <w:p>
@@ -452,25 +394,7 @@
           <w:sz w:val="18"/>
           <w:szCs w:val="18"/>
         </w:rPr>
-        <w:t>()</w:t>
-      </w:r>
-      <w:proofErr w:type="gramStart"/>
-      <w:r>
-        <w:rPr>
-          <w:rFonts w:ascii="Menlo" w:eastAsia="Times New Roman" w:hAnsi="Menlo" w:cs="Menlo"/>
-          <w:sz w:val="18"/>
-          <w:szCs w:val="18"/>
-        </w:rPr>
-        <w:t>’ ,</w:t>
-      </w:r>
-      <w:proofErr w:type="gramEnd"/>
-      <w:r>
-        <w:rPr>
-          <w:rFonts w:ascii="Menlo" w:eastAsia="Times New Roman" w:hAnsi="Menlo" w:cs="Menlo"/>
-          <w:sz w:val="18"/>
-          <w:szCs w:val="18"/>
-        </w:rPr>
-        <w:t xml:space="preserve"> ‘</w:t>
+        <w:t>()’ , ‘</w:t>
       </w:r>
       <w:proofErr w:type="spellStart"/>
       <w:r>
@@ -521,6 +445,7 @@
           <w:rFonts w:ascii="Menlo" w:eastAsia="Times New Roman" w:hAnsi="Menlo" w:cs="Menlo"/>
           <w:sz w:val="18"/>
           <w:szCs w:val="18"/>
+          <w:highlight w:val="yellow"/>
         </w:rPr>
         <w:t>‘</w:t>
       </w:r>
@@ -530,6 +455,7 @@
           <w:rFonts w:ascii="Menlo" w:eastAsia="Times New Roman" w:hAnsi="Menlo" w:cs="Menlo"/>
           <w:sz w:val="18"/>
           <w:szCs w:val="18"/>
+          <w:highlight w:val="yellow"/>
         </w:rPr>
         <w:t>Math.random</w:t>
       </w:r>
@@ -539,16 +465,9 @@
           <w:rFonts w:ascii="Menlo" w:eastAsia="Times New Roman" w:hAnsi="Menlo" w:cs="Menlo"/>
           <w:sz w:val="18"/>
           <w:szCs w:val="18"/>
-        </w:rPr>
-        <w:t>()’</w:t>
-      </w:r>
-      <w:r>
-        <w:rPr>
-          <w:rFonts w:ascii="Menlo" w:eastAsia="Times New Roman" w:hAnsi="Menlo" w:cs="Menlo"/>
-          <w:sz w:val="18"/>
-          <w:szCs w:val="18"/>
-        </w:rPr>
-        <w:t>]</w:t>
+          <w:highlight w:val="yellow"/>
+        </w:rPr>
+        <w:t>()’]</w:t>
       </w:r>
     </w:p>
     <w:p>
@@ -576,51 +495,16 @@
           <w:sz w:val="18"/>
           <w:szCs w:val="18"/>
         </w:rPr>
-        <w:t>new question [‘What is string interpolation?’ [ ‘Printing a string to the console.</w:t>
-      </w:r>
-      <w:proofErr w:type="gramStart"/>
-      <w:r>
-        <w:rPr>
-          <w:rFonts w:ascii="Menlo" w:eastAsia="Times New Roman" w:hAnsi="Menlo" w:cs="Menlo"/>
-          <w:sz w:val="18"/>
-          <w:szCs w:val="18"/>
-        </w:rPr>
-        <w:t>’ ,</w:t>
-      </w:r>
-      <w:proofErr w:type="gramEnd"/>
-      <w:r>
-        <w:rPr>
-          <w:rFonts w:ascii="Menlo" w:eastAsia="Times New Roman" w:hAnsi="Menlo" w:cs="Menlo"/>
-          <w:sz w:val="18"/>
-          <w:szCs w:val="18"/>
-        </w:rPr>
-        <w:t xml:space="preserve"> ‘Joining multiple strings together using operators like +’ , ‘Changing the value of a variable.’ , ‘ Using template literals to embed variables into strings.’] </w:t>
-      </w:r>
-      <w:proofErr w:type="gramStart"/>
-      <w:r>
-        <w:rPr>
-          <w:rFonts w:ascii="Menlo" w:eastAsia="Times New Roman" w:hAnsi="Menlo" w:cs="Menlo"/>
-          <w:sz w:val="18"/>
-          <w:szCs w:val="18"/>
-        </w:rPr>
-        <w:t>‘ Using</w:t>
-      </w:r>
-      <w:proofErr w:type="gramEnd"/>
-      <w:r>
-        <w:rPr>
-          <w:rFonts w:ascii="Menlo" w:eastAsia="Times New Roman" w:hAnsi="Menlo" w:cs="Menlo"/>
-          <w:sz w:val="18"/>
-          <w:szCs w:val="18"/>
-        </w:rPr>
-        <w:t xml:space="preserve"> template literals to embed variables into strings.’</w:t>
-      </w:r>
-      <w:r>
-        <w:rPr>
-          <w:rFonts w:ascii="Menlo" w:eastAsia="Times New Roman" w:hAnsi="Menlo" w:cs="Menlo"/>
-          <w:sz w:val="18"/>
-          <w:szCs w:val="18"/>
-        </w:rPr>
-        <w:t>]</w:t>
+        <w:t xml:space="preserve">new question [‘What is string interpolation?’ [ ‘Printing a string to the console.’ , ‘Joining multiple strings together using operators like +’ , ‘Changing the value of a variable.’ , ‘ Using template literals to embed variables into strings.’] </w:t>
+      </w:r>
+      <w:r>
+        <w:rPr>
+          <w:rFonts w:ascii="Menlo" w:eastAsia="Times New Roman" w:hAnsi="Menlo" w:cs="Menlo"/>
+          <w:sz w:val="18"/>
+          <w:szCs w:val="18"/>
+          <w:highlight w:val="yellow"/>
+        </w:rPr>
+        <w:t>‘ Using template literals to embed variables into strings.’]</w:t>
       </w:r>
     </w:p>
     <w:p>
@@ -686,21 +570,16 @@
         </w:rPr>
         <w:t xml:space="preserve"> = ‘sushi’;’ ,’const food = ‘chicken’; food = ‘sushi’;’ , ‘ let food = ‘chicken’; let drink =’seltzer’;’] </w:t>
       </w:r>
-      <w:r>
-        <w:rPr>
-          <w:rFonts w:ascii="Menlo" w:eastAsia="Times New Roman" w:hAnsi="Menlo" w:cs="Menlo"/>
-          <w:sz w:val="18"/>
-          <w:szCs w:val="18"/>
-        </w:rPr>
-        <w:t>’const food = ‘chicken’; food = ‘sushi’;’</w:t>
-      </w:r>
-      <w:r>
-        <w:rPr>
-          <w:rFonts w:ascii="Menlo" w:eastAsia="Times New Roman" w:hAnsi="Menlo" w:cs="Menlo"/>
-          <w:sz w:val="18"/>
-          <w:szCs w:val="18"/>
-        </w:rPr>
-        <w:t>]</w:t>
+      <w:bookmarkStart w:id="0" w:name="_GoBack"/>
+      <w:bookmarkEnd w:id="0"/>
+      <w:r>
+        <w:rPr>
+          <w:rFonts w:ascii="Menlo" w:eastAsia="Times New Roman" w:hAnsi="Menlo" w:cs="Menlo"/>
+          <w:sz w:val="18"/>
+          <w:szCs w:val="18"/>
+          <w:highlight w:val="yellow"/>
+        </w:rPr>
+        <w:t>’const food = ‘chicken’; food = ‘sushi’;’]</w:t>
       </w:r>
     </w:p>
     <w:p>
@@ -731,7 +610,6 @@
         <w:t>]</w:t>
       </w:r>
     </w:p>
-    <w:bookmarkEnd w:id="0"/>
     <w:p/>
     <w:sectPr>
       <w:pgSz w:w="12240" w:h="15840"/>
@@ -756,7 +634,7 @@
     </w:rPrDefault>
     <w:pPrDefault/>
   </w:docDefaults>
-  <w:latentStyles w:defLockedState="0" w:defUIPriority="99" w:defSemiHidden="0" w:defUnhideWhenUsed="0" w:defQFormat="0" w:count="377">
+  <w:latentStyles w:defLockedState="0" w:defUIPriority="99" w:defSemiHidden="0" w:defUnhideWhenUsed="0" w:defQFormat="0" w:count="376">
     <w:lsdException w:name="Normal" w:uiPriority="0" w:qFormat="1"/>
     <w:lsdException w:name="heading 1" w:uiPriority="9" w:qFormat="1"/>
     <w:lsdException w:name="heading 2" w:semiHidden="1" w:uiPriority="9" w:unhideWhenUsed="1" w:qFormat="1"/>

</xml_diff>